<commit_message>
Se agrega historias de usuario, products backlog y print baclogtodo completado
</commit_message>
<xml_diff>
--- a/Documentación Planificación (Historias de usuario, Product Backlog, Sprint Backlog).docx
+++ b/Documentación Planificación (Historias de usuario, Product Backlog, Sprint Backlog).docx
@@ -197,7 +197,7 @@
               <w:rPr>
                 <w:rtl w:val="0"/>
               </w:rPr>
-              <w:t xml:space="preserve">Registro para el nuevo semestre</w:t>
+              <w:t xml:space="preserve">Registro para el nuevo alumno</w:t>
             </w:r>
           </w:p>
         </w:tc>
@@ -279,7 +279,7 @@
               <w:rPr>
                 <w:rtl w:val="0"/>
               </w:rPr>
-              <w:t xml:space="preserve">Como cliente deseo tener un reporte detallado del nuevo semestre que estoy registrando.</w:t>
+              <w:t xml:space="preserve">Como usuario es necesario que todo esté detallado para poder hacer el ingreso del nuevo alumno</w:t>
             </w:r>
           </w:p>
         </w:tc>
@@ -705,6 +705,7 @@
               <w:rPr>
                 <w:rtl w:val="0"/>
               </w:rPr>
+              <w:t xml:space="preserve">Pagar la matrícula o mensualidad </w:t>
             </w:r>
           </w:p>
         </w:tc>
@@ -760,6 +761,7 @@
               <w:rPr>
                 <w:rtl w:val="0"/>
               </w:rPr>
+              <w:t xml:space="preserve">Como cliente deseo tener un extracto detallado o boleta para saber cuantos creditos estoy pagando</w:t>
             </w:r>
           </w:p>
         </w:tc>
@@ -815,6 +817,7 @@
               <w:rPr>
                 <w:rtl w:val="0"/>
               </w:rPr>
+              <w:t xml:space="preserve">5</w:t>
             </w:r>
           </w:p>
         </w:tc>
@@ -872,6 +875,7 @@
               <w:rPr>
                 <w:rtl w:val="0"/>
               </w:rPr>
+              <w:t xml:space="preserve">Debe permitir que el pago se pueda realizar mediante tarjetas de debito o credito</w:t>
             </w:r>
           </w:p>
         </w:tc>
@@ -1086,6 +1090,7 @@
               <w:rPr>
                 <w:rtl w:val="0"/>
               </w:rPr>
+              <w:t xml:space="preserve">Registro para nueva asignatura</w:t>
             </w:r>
           </w:p>
         </w:tc>
@@ -1141,6 +1146,7 @@
               <w:rPr>
                 <w:rtl w:val="0"/>
               </w:rPr>
+              <w:t xml:space="preserve">Deseo como usuario tener una información de cuántos créditos se requiere.</w:t>
             </w:r>
           </w:p>
         </w:tc>
@@ -1196,6 +1202,7 @@
               <w:rPr>
                 <w:rtl w:val="0"/>
               </w:rPr>
+              <w:t xml:space="preserve">5</w:t>
             </w:r>
           </w:p>
         </w:tc>
@@ -1497,6 +1504,7 @@
               <w:rPr>
                 <w:rtl w:val="0"/>
               </w:rPr>
+              <w:t xml:space="preserve">Ingreso de nueva carrera</w:t>
             </w:r>
           </w:p>
         </w:tc>
@@ -1552,6 +1560,7 @@
               <w:rPr>
                 <w:rtl w:val="0"/>
               </w:rPr>
+              <w:t xml:space="preserve">Cono cliente es necesario e indispensable tener una descripción detallada para saber cuánto es el costo de cada carrera y cuantos crédito son en total.</w:t>
             </w:r>
           </w:p>
         </w:tc>
@@ -1607,6 +1616,7 @@
               <w:rPr>
                 <w:rtl w:val="0"/>
               </w:rPr>
+              <w:t xml:space="preserve">5</w:t>
             </w:r>
           </w:p>
         </w:tc>
@@ -1997,7 +2007,7 @@
               <w:rPr>
                 <w:rtl w:val="0"/>
               </w:rPr>
-              <w:t xml:space="preserve">Opción registrar</w:t>
+              <w:t xml:space="preserve">Nuevo Alumno</w:t>
             </w:r>
           </w:p>
         </w:tc>
@@ -2102,7 +2112,7 @@
               <w:rPr>
                 <w:rtl w:val="0"/>
               </w:rPr>
-              <w:t xml:space="preserve">Opción filtrar</w:t>
+              <w:t xml:space="preserve">Nueva Asignatura</w:t>
             </w:r>
           </w:p>
         </w:tc>
@@ -2207,7 +2217,7 @@
               <w:rPr>
                 <w:rtl w:val="0"/>
               </w:rPr>
-              <w:t xml:space="preserve">Registrar Contactos</w:t>
+              <w:t xml:space="preserve">Nueva Carrera</w:t>
             </w:r>
           </w:p>
         </w:tc>
@@ -2312,7 +2322,7 @@
               <w:rPr>
                 <w:rtl w:val="0"/>
               </w:rPr>
-              <w:t xml:space="preserve">Modificar Contactos</w:t>
+              <w:t xml:space="preserve">Pagar semestre</w:t>
             </w:r>
           </w:p>
         </w:tc>
@@ -2417,7 +2427,7 @@
               <w:rPr>
                 <w:rtl w:val="0"/>
               </w:rPr>
-              <w:t xml:space="preserve">Eliminar Contactos</w:t>
+              <w:t xml:space="preserve">Registro de nuevo semestre</w:t>
             </w:r>
           </w:p>
         </w:tc>
@@ -2500,216 +2510,6 @@
                 <w:rtl w:val="0"/>
               </w:rPr>
               <w:t xml:space="preserve">6</w:t>
-            </w:r>
-          </w:p>
-        </w:tc>
-        <w:tc>
-          <w:tcPr>
-            <w:shd w:fill="auto" w:val="clear"/>
-            <w:tcMar>
-              <w:top w:w="100.0" w:type="dxa"/>
-              <w:left w:w="100.0" w:type="dxa"/>
-              <w:bottom w:w="100.0" w:type="dxa"/>
-              <w:right w:w="100.0" w:type="dxa"/>
-            </w:tcMar>
-            <w:vAlign w:val="top"/>
-          </w:tcPr>
-          <w:p>
-            <w:pPr>
-              <w:rPr/>
-            </w:pPr>
-            <w:r>
-              <w:rPr>
-                <w:rtl w:val="0"/>
-              </w:rPr>
-              <w:t xml:space="preserve">Filtrado</w:t>
-            </w:r>
-          </w:p>
-        </w:tc>
-        <w:tc>
-          <w:tcPr>
-            <w:shd w:fill="auto" w:val="clear"/>
-            <w:tcMar>
-              <w:top w:w="100.0" w:type="dxa"/>
-              <w:left w:w="100.0" w:type="dxa"/>
-              <w:bottom w:w="100.0" w:type="dxa"/>
-              <w:right w:w="100.0" w:type="dxa"/>
-            </w:tcMar>
-            <w:vAlign w:val="top"/>
-          </w:tcPr>
-          <w:p>
-            <w:pPr>
-              <w:keepNext w:val="0"/>
-              <w:keepLines w:val="0"/>
-              <w:pageBreakBefore w:val="0"/>
-              <w:widowControl w:val="0"/>
-              <w:pBdr>
-                <w:top w:space="0" w:sz="0" w:val="nil"/>
-                <w:left w:space="0" w:sz="0" w:val="nil"/>
-                <w:bottom w:space="0" w:sz="0" w:val="nil"/>
-                <w:right w:space="0" w:sz="0" w:val="nil"/>
-                <w:between w:space="0" w:sz="0" w:val="nil"/>
-              </w:pBdr>
-              <w:shd w:fill="auto" w:val="clear"/>
-              <w:spacing w:after="0" w:before="0" w:line="240" w:lineRule="auto"/>
-              <w:ind w:left="0" w:right="0" w:firstLine="0"/>
-              <w:jc w:val="center"/>
-              <w:rPr/>
-            </w:pPr>
-            <w:r>
-              <w:rPr>
-                <w:rtl w:val="0"/>
-              </w:rPr>
-              <w:t xml:space="preserve">1</w:t>
-            </w:r>
-          </w:p>
-        </w:tc>
-      </w:tr>
-      <w:tr>
-        <w:trPr>
-          <w:cantSplit w:val="0"/>
-          <w:tblHeader w:val="0"/>
-        </w:trPr>
-        <w:tc>
-          <w:tcPr>
-            <w:shd w:fill="auto" w:val="clear"/>
-            <w:tcMar>
-              <w:top w:w="100.0" w:type="dxa"/>
-              <w:left w:w="100.0" w:type="dxa"/>
-              <w:bottom w:w="100.0" w:type="dxa"/>
-              <w:right w:w="100.0" w:type="dxa"/>
-            </w:tcMar>
-            <w:vAlign w:val="top"/>
-          </w:tcPr>
-          <w:p>
-            <w:pPr>
-              <w:keepNext w:val="0"/>
-              <w:keepLines w:val="0"/>
-              <w:pageBreakBefore w:val="0"/>
-              <w:widowControl w:val="0"/>
-              <w:pBdr>
-                <w:top w:space="0" w:sz="0" w:val="nil"/>
-                <w:left w:space="0" w:sz="0" w:val="nil"/>
-                <w:bottom w:space="0" w:sz="0" w:val="nil"/>
-                <w:right w:space="0" w:sz="0" w:val="nil"/>
-                <w:between w:space="0" w:sz="0" w:val="nil"/>
-              </w:pBdr>
-              <w:shd w:fill="auto" w:val="clear"/>
-              <w:spacing w:after="0" w:before="0" w:line="240" w:lineRule="auto"/>
-              <w:ind w:left="0" w:right="0" w:firstLine="0"/>
-              <w:jc w:val="center"/>
-              <w:rPr/>
-            </w:pPr>
-            <w:r>
-              <w:rPr>
-                <w:rtl w:val="0"/>
-              </w:rPr>
-              <w:t xml:space="preserve">7</w:t>
-            </w:r>
-          </w:p>
-        </w:tc>
-        <w:tc>
-          <w:tcPr>
-            <w:shd w:fill="auto" w:val="clear"/>
-            <w:tcMar>
-              <w:top w:w="100.0" w:type="dxa"/>
-              <w:left w:w="100.0" w:type="dxa"/>
-              <w:bottom w:w="100.0" w:type="dxa"/>
-              <w:right w:w="100.0" w:type="dxa"/>
-            </w:tcMar>
-            <w:vAlign w:val="top"/>
-          </w:tcPr>
-          <w:p>
-            <w:pPr>
-              <w:rPr/>
-            </w:pPr>
-            <w:r>
-              <w:rPr>
-                <w:rtl w:val="0"/>
-              </w:rPr>
-              <w:t xml:space="preserve">Limpieza de tabla de filtro</w:t>
-            </w:r>
-          </w:p>
-        </w:tc>
-        <w:tc>
-          <w:tcPr>
-            <w:shd w:fill="auto" w:val="clear"/>
-            <w:tcMar>
-              <w:top w:w="100.0" w:type="dxa"/>
-              <w:left w:w="100.0" w:type="dxa"/>
-              <w:bottom w:w="100.0" w:type="dxa"/>
-              <w:right w:w="100.0" w:type="dxa"/>
-            </w:tcMar>
-            <w:vAlign w:val="top"/>
-          </w:tcPr>
-          <w:p>
-            <w:pPr>
-              <w:keepNext w:val="0"/>
-              <w:keepLines w:val="0"/>
-              <w:pageBreakBefore w:val="0"/>
-              <w:widowControl w:val="0"/>
-              <w:pBdr>
-                <w:top w:space="0" w:sz="0" w:val="nil"/>
-                <w:left w:space="0" w:sz="0" w:val="nil"/>
-                <w:bottom w:space="0" w:sz="0" w:val="nil"/>
-                <w:right w:space="0" w:sz="0" w:val="nil"/>
-                <w:between w:space="0" w:sz="0" w:val="nil"/>
-              </w:pBdr>
-              <w:shd w:fill="auto" w:val="clear"/>
-              <w:spacing w:after="0" w:before="0" w:line="240" w:lineRule="auto"/>
-              <w:ind w:left="0" w:right="0" w:firstLine="0"/>
-              <w:jc w:val="center"/>
-              <w:rPr/>
-            </w:pPr>
-            <w:r>
-              <w:rPr>
-                <w:rtl w:val="0"/>
-              </w:rPr>
-              <w:t xml:space="preserve">3</w:t>
-            </w:r>
-          </w:p>
-        </w:tc>
-      </w:tr>
-      <w:tr>
-        <w:trPr>
-          <w:cantSplit w:val="0"/>
-          <w:tblHeader w:val="0"/>
-        </w:trPr>
-        <w:tc>
-          <w:tcPr>
-            <w:shd w:fill="auto" w:val="clear"/>
-            <w:tcMar>
-              <w:top w:w="100.0" w:type="dxa"/>
-              <w:left w:w="100.0" w:type="dxa"/>
-              <w:bottom w:w="100.0" w:type="dxa"/>
-              <w:right w:w="100.0" w:type="dxa"/>
-            </w:tcMar>
-            <w:vAlign w:val="top"/>
-          </w:tcPr>
-          <w:p>
-            <w:pPr>
-              <w:keepNext w:val="0"/>
-              <w:keepLines w:val="0"/>
-              <w:pageBreakBefore w:val="0"/>
-              <w:widowControl w:val="0"/>
-              <w:pBdr>
-                <w:top w:space="0" w:sz="0" w:val="nil"/>
-                <w:left w:space="0" w:sz="0" w:val="nil"/>
-                <w:bottom w:space="0" w:sz="0" w:val="nil"/>
-                <w:right w:space="0" w:sz="0" w:val="nil"/>
-                <w:between w:space="0" w:sz="0" w:val="nil"/>
-              </w:pBdr>
-              <w:shd w:fill="auto" w:val="clear"/>
-              <w:spacing w:after="0" w:before="0" w:line="240" w:lineRule="auto"/>
-              <w:ind w:left="0" w:right="0" w:firstLine="0"/>
-              <w:jc w:val="center"/>
-              <w:rPr/>
-            </w:pPr>
-            <w:r>
-              <w:rPr>
-                <w:rtl w:val="0"/>
-              </w:rPr>
-              <w:t xml:space="preserve">8</w:t>
             </w:r>
           </w:p>
         </w:tc>
@@ -3751,7 +3551,7 @@
               <w:rPr>
                 <w:rtl w:val="0"/>
               </w:rPr>
-              <w:t xml:space="preserve">Filtrado</w:t>
+              <w:t xml:space="preserve">Diseño de Menús</w:t>
             </w:r>
           </w:p>
         </w:tc>
@@ -3777,7 +3577,7 @@
               <w:rPr>
                 <w:rtl w:val="0"/>
               </w:rPr>
-              <w:t xml:space="preserve">1</w:t>
+              <w:t xml:space="preserve">6</w:t>
             </w:r>
           </w:p>
         </w:tc>
@@ -3815,244 +3615,6 @@
               <w:rPr>
                 <w:rtl w:val="0"/>
               </w:rPr>
-              <w:t xml:space="preserve">5</w:t>
-            </w:r>
-          </w:p>
-        </w:tc>
-      </w:tr>
-      <w:tr>
-        <w:trPr>
-          <w:cantSplit w:val="0"/>
-          <w:tblHeader w:val="0"/>
-        </w:trPr>
-        <w:tc>
-          <w:tcPr>
-            <w:shd w:fill="auto" w:val="clear"/>
-            <w:tcMar>
-              <w:top w:w="100.0" w:type="dxa"/>
-              <w:left w:w="100.0" w:type="dxa"/>
-              <w:bottom w:w="100.0" w:type="dxa"/>
-              <w:right w:w="100.0" w:type="dxa"/>
-            </w:tcMar>
-            <w:vAlign w:val="top"/>
-          </w:tcPr>
-          <w:p>
-            <w:pPr>
-              <w:widowControl w:val="0"/>
-              <w:spacing w:line="240" w:lineRule="auto"/>
-              <w:jc w:val="center"/>
-              <w:rPr/>
-            </w:pPr>
-            <w:r>
-              <w:rPr>
-                <w:rtl w:val="0"/>
-              </w:rPr>
-              <w:t xml:space="preserve">7</w:t>
-            </w:r>
-          </w:p>
-        </w:tc>
-        <w:tc>
-          <w:tcPr>
-            <w:shd w:fill="auto" w:val="clear"/>
-            <w:tcMar>
-              <w:top w:w="100.0" w:type="dxa"/>
-              <w:left w:w="100.0" w:type="dxa"/>
-              <w:bottom w:w="100.0" w:type="dxa"/>
-              <w:right w:w="100.0" w:type="dxa"/>
-            </w:tcMar>
-            <w:vAlign w:val="top"/>
-          </w:tcPr>
-          <w:p>
-            <w:pPr>
-              <w:rPr/>
-            </w:pPr>
-            <w:r>
-              <w:rPr>
-                <w:rtl w:val="0"/>
-              </w:rPr>
-              <w:t xml:space="preserve">Limpieza de tabla de filtro</w:t>
-            </w:r>
-          </w:p>
-        </w:tc>
-        <w:tc>
-          <w:tcPr>
-            <w:shd w:fill="auto" w:val="clear"/>
-            <w:tcMar>
-              <w:top w:w="100.0" w:type="dxa"/>
-              <w:left w:w="100.0" w:type="dxa"/>
-              <w:bottom w:w="100.0" w:type="dxa"/>
-              <w:right w:w="100.0" w:type="dxa"/>
-            </w:tcMar>
-            <w:vAlign w:val="top"/>
-          </w:tcPr>
-          <w:p>
-            <w:pPr>
-              <w:widowControl w:val="0"/>
-              <w:spacing w:line="240" w:lineRule="auto"/>
-              <w:jc w:val="center"/>
-              <w:rPr/>
-            </w:pPr>
-            <w:r>
-              <w:rPr>
-                <w:rtl w:val="0"/>
-              </w:rPr>
-              <w:t xml:space="preserve">3</w:t>
-            </w:r>
-          </w:p>
-        </w:tc>
-        <w:tc>
-          <w:tcPr>
-            <w:shd w:fill="auto" w:val="clear"/>
-            <w:tcMar>
-              <w:top w:w="100.0" w:type="dxa"/>
-              <w:left w:w="100.0" w:type="dxa"/>
-              <w:bottom w:w="100.0" w:type="dxa"/>
-              <w:right w:w="100.0" w:type="dxa"/>
-            </w:tcMar>
-            <w:vAlign w:val="top"/>
-          </w:tcPr>
-          <w:p>
-            <w:pPr>
-              <w:keepNext w:val="0"/>
-              <w:keepLines w:val="0"/>
-              <w:pageBreakBefore w:val="0"/>
-              <w:widowControl w:val="0"/>
-              <w:pBdr>
-                <w:top w:space="0" w:sz="0" w:val="nil"/>
-                <w:left w:space="0" w:sz="0" w:val="nil"/>
-                <w:bottom w:space="0" w:sz="0" w:val="nil"/>
-                <w:right w:space="0" w:sz="0" w:val="nil"/>
-                <w:between w:space="0" w:sz="0" w:val="nil"/>
-              </w:pBdr>
-              <w:shd w:fill="auto" w:val="clear"/>
-              <w:spacing w:after="0" w:before="0" w:line="240" w:lineRule="auto"/>
-              <w:ind w:left="0" w:right="0" w:firstLine="0"/>
-              <w:jc w:val="left"/>
-              <w:rPr/>
-            </w:pPr>
-            <w:r>
-              <w:rPr>
-                <w:rtl w:val="0"/>
-              </w:rPr>
-              <w:t xml:space="preserve">6</w:t>
-            </w:r>
-          </w:p>
-        </w:tc>
-      </w:tr>
-      <w:tr>
-        <w:trPr>
-          <w:cantSplit w:val="0"/>
-          <w:tblHeader w:val="0"/>
-        </w:trPr>
-        <w:tc>
-          <w:tcPr>
-            <w:shd w:fill="auto" w:val="clear"/>
-            <w:tcMar>
-              <w:top w:w="100.0" w:type="dxa"/>
-              <w:left w:w="100.0" w:type="dxa"/>
-              <w:bottom w:w="100.0" w:type="dxa"/>
-              <w:right w:w="100.0" w:type="dxa"/>
-            </w:tcMar>
-            <w:vAlign w:val="top"/>
-          </w:tcPr>
-          <w:p>
-            <w:pPr>
-              <w:widowControl w:val="0"/>
-              <w:spacing w:line="240" w:lineRule="auto"/>
-              <w:jc w:val="center"/>
-              <w:rPr/>
-            </w:pPr>
-            <w:r>
-              <w:rPr>
-                <w:rtl w:val="0"/>
-              </w:rPr>
-              <w:t xml:space="preserve">8</w:t>
-            </w:r>
-          </w:p>
-        </w:tc>
-        <w:tc>
-          <w:tcPr>
-            <w:shd w:fill="auto" w:val="clear"/>
-            <w:tcMar>
-              <w:top w:w="100.0" w:type="dxa"/>
-              <w:left w:w="100.0" w:type="dxa"/>
-              <w:bottom w:w="100.0" w:type="dxa"/>
-              <w:right w:w="100.0" w:type="dxa"/>
-            </w:tcMar>
-            <w:vAlign w:val="top"/>
-          </w:tcPr>
-          <w:p>
-            <w:pPr>
-              <w:rPr/>
-            </w:pPr>
-            <w:r>
-              <w:rPr>
-                <w:rtl w:val="0"/>
-              </w:rPr>
-              <w:t xml:space="preserve">Diseño de Menús</w:t>
-            </w:r>
-          </w:p>
-        </w:tc>
-        <w:tc>
-          <w:tcPr>
-            <w:shd w:fill="auto" w:val="clear"/>
-            <w:tcMar>
-              <w:top w:w="100.0" w:type="dxa"/>
-              <w:left w:w="100.0" w:type="dxa"/>
-              <w:bottom w:w="100.0" w:type="dxa"/>
-              <w:right w:w="100.0" w:type="dxa"/>
-            </w:tcMar>
-            <w:vAlign w:val="top"/>
-          </w:tcPr>
-          <w:p>
-            <w:pPr>
-              <w:widowControl w:val="0"/>
-              <w:spacing w:line="240" w:lineRule="auto"/>
-              <w:jc w:val="center"/>
-              <w:rPr/>
-            </w:pPr>
-            <w:r>
-              <w:rPr>
-                <w:rtl w:val="0"/>
-              </w:rPr>
-              <w:t xml:space="preserve">6</w:t>
-            </w:r>
-          </w:p>
-        </w:tc>
-        <w:tc>
-          <w:tcPr>
-            <w:shd w:fill="auto" w:val="clear"/>
-            <w:tcMar>
-              <w:top w:w="100.0" w:type="dxa"/>
-              <w:left w:w="100.0" w:type="dxa"/>
-              <w:bottom w:w="100.0" w:type="dxa"/>
-              <w:right w:w="100.0" w:type="dxa"/>
-            </w:tcMar>
-            <w:vAlign w:val="top"/>
-          </w:tcPr>
-          <w:p>
-            <w:pPr>
-              <w:keepNext w:val="0"/>
-              <w:keepLines w:val="0"/>
-              <w:pageBreakBefore w:val="0"/>
-              <w:widowControl w:val="0"/>
-              <w:pBdr>
-                <w:top w:space="0" w:sz="0" w:val="nil"/>
-                <w:left w:space="0" w:sz="0" w:val="nil"/>
-                <w:bottom w:space="0" w:sz="0" w:val="nil"/>
-                <w:right w:space="0" w:sz="0" w:val="nil"/>
-                <w:between w:space="0" w:sz="0" w:val="nil"/>
-              </w:pBdr>
-              <w:shd w:fill="auto" w:val="clear"/>
-              <w:spacing w:after="0" w:before="0" w:line="240" w:lineRule="auto"/>
-              <w:ind w:left="0" w:right="0" w:firstLine="0"/>
-              <w:jc w:val="left"/>
-              <w:rPr/>
-            </w:pPr>
-            <w:r>
-              <w:rPr>
-                <w:rtl w:val="0"/>
-              </w:rPr>
               <w:t xml:space="preserve">10</w:t>
             </w:r>
           </w:p>
@@ -4152,388 +3714,6 @@
     <w:p>
       <w:pPr>
         <w:rPr/>
-      </w:pPr>
-      <w:r>
-        <w:rPr>
-          <w:rtl w:val="0"/>
-        </w:rPr>
-      </w:r>
-    </w:p>
-    <w:p>
-      <w:pPr>
-        <w:rPr/>
-      </w:pPr>
-      <w:r>
-        <w:rPr>
-          <w:rtl w:val="0"/>
-        </w:rPr>
-      </w:r>
-    </w:p>
-    <w:p>
-      <w:pPr>
-        <w:rPr/>
-      </w:pPr>
-      <w:r>
-        <w:rPr>
-          <w:rtl w:val="0"/>
-        </w:rPr>
-      </w:r>
-    </w:p>
-    <w:p>
-      <w:pPr>
-        <w:rPr/>
-      </w:pPr>
-      <w:r>
-        <w:rPr>
-          <w:rtl w:val="0"/>
-        </w:rPr>
-      </w:r>
-    </w:p>
-    <w:p>
-      <w:pPr>
-        <w:rPr/>
-      </w:pPr>
-      <w:r>
-        <w:rPr>
-          <w:rtl w:val="0"/>
-        </w:rPr>
-      </w:r>
-    </w:p>
-    <w:p>
-      <w:pPr>
-        <w:rPr/>
-      </w:pPr>
-      <w:r>
-        <w:rPr>
-          <w:rtl w:val="0"/>
-        </w:rPr>
-      </w:r>
-    </w:p>
-    <w:p>
-      <w:pPr>
-        <w:rPr/>
-      </w:pPr>
-      <w:r>
-        <w:rPr>
-          <w:rtl w:val="0"/>
-        </w:rPr>
-      </w:r>
-    </w:p>
-    <w:p>
-      <w:pPr>
-        <w:rPr/>
-      </w:pPr>
-      <w:r>
-        <w:rPr>
-          <w:rtl w:val="0"/>
-        </w:rPr>
-      </w:r>
-    </w:p>
-    <w:p>
-      <w:pPr>
-        <w:rPr/>
-      </w:pPr>
-      <w:r>
-        <w:rPr>
-          <w:rtl w:val="0"/>
-        </w:rPr>
-      </w:r>
-    </w:p>
-    <w:p>
-      <w:pPr>
-        <w:rPr/>
-      </w:pPr>
-      <w:r>
-        <w:rPr>
-          <w:rtl w:val="0"/>
-        </w:rPr>
-      </w:r>
-    </w:p>
-    <w:p>
-      <w:pPr>
-        <w:pStyle w:val="Subtitle"/>
-        <w:numPr>
-          <w:ilvl w:val="0"/>
-          <w:numId w:val="1"/>
-        </w:numPr>
-        <w:ind w:left="720" w:hanging="360"/>
-        <w:jc w:val="both"/>
-        <w:rPr>
-          <w:rFonts w:ascii="Montserrat" w:cs="Montserrat" w:eastAsia="Montserrat" w:hAnsi="Montserrat"/>
-          <w:color w:val="000000"/>
-          <w:u w:val="none"/>
-        </w:rPr>
-      </w:pPr>
-      <w:bookmarkStart w:colFirst="0" w:colLast="0" w:name="_peu55jei564p" w:id="0"/>
-      <w:bookmarkEnd w:id="0"/>
-      <w:r>
-        <w:rPr>
-          <w:rFonts w:ascii="Montserrat" w:cs="Montserrat" w:eastAsia="Montserrat" w:hAnsi="Montserrat"/>
-          <w:color w:val="000000"/>
-          <w:rtl w:val="0"/>
-        </w:rPr>
-        <w:t xml:space="preserve">Introducción al Problema del Negocio </w:t>
-      </w:r>
-    </w:p>
-    <w:p>
-      <w:pPr>
-        <w:jc w:val="both"/>
-        <w:rPr>
-          <w:rFonts w:ascii="Montserrat Medium" w:cs="Montserrat Medium" w:eastAsia="Montserrat Medium" w:hAnsi="Montserrat Medium"/>
-        </w:rPr>
-      </w:pPr>
-      <w:r>
-        <w:rPr>
-          <w:rFonts w:ascii="Montserrat Medium" w:cs="Montserrat Medium" w:eastAsia="Montserrat Medium" w:hAnsi="Montserrat Medium"/>
-          <w:rtl w:val="0"/>
-        </w:rPr>
-        <w:t xml:space="preserve">Un sistema de pagos es una herramienta importante en casi cualquier entidad o persona con ingresos y egresos para una mejor organización y cumplimiento de nuestros deberes económicos. Este sistema nos permite realizar diferentes operaciones de transacciones y estar al tanto de las actividades económicas dentro de nuestra institución, en este caso, universitaria.</w:t>
-      </w:r>
-    </w:p>
-    <w:p>
-      <w:pPr>
-        <w:jc w:val="both"/>
-        <w:rPr>
-          <w:rFonts w:ascii="Montserrat Medium" w:cs="Montserrat Medium" w:eastAsia="Montserrat Medium" w:hAnsi="Montserrat Medium"/>
-        </w:rPr>
-      </w:pPr>
-      <w:r>
-        <w:rPr>
-          <w:rtl w:val="0"/>
-        </w:rPr>
-      </w:r>
-    </w:p>
-    <w:p>
-      <w:pPr>
-        <w:jc w:val="both"/>
-        <w:rPr>
-          <w:rFonts w:ascii="Montserrat Medium" w:cs="Montserrat Medium" w:eastAsia="Montserrat Medium" w:hAnsi="Montserrat Medium"/>
-        </w:rPr>
-      </w:pPr>
-      <w:r>
-        <w:rPr>
-          <w:rFonts w:ascii="Montserrat Medium" w:cs="Montserrat Medium" w:eastAsia="Montserrat Medium" w:hAnsi="Montserrat Medium"/>
-          <w:rtl w:val="0"/>
-        </w:rPr>
-        <w:t xml:space="preserve">Una de las principales ventajas de tener un sistema de pagos o estado económico es que nos permite tener una visión clara y detallada de nuestras responsabilidades financieras. Al estar al tanto de todos nuestros movimientos podemos saber cuándo debemos pagar alguna cuota, o cuanto de mora se agregar por no pagar a tiempo, o algún descuento por el pronto pago, o pago completo del semestre o carrera.</w:t>
-      </w:r>
-    </w:p>
-    <w:p>
-      <w:pPr>
-        <w:jc w:val="both"/>
-        <w:rPr>
-          <w:rFonts w:ascii="Montserrat Medium" w:cs="Montserrat Medium" w:eastAsia="Montserrat Medium" w:hAnsi="Montserrat Medium"/>
-        </w:rPr>
-      </w:pPr>
-      <w:r>
-        <w:rPr>
-          <w:rtl w:val="0"/>
-        </w:rPr>
-      </w:r>
-    </w:p>
-    <w:p>
-      <w:pPr>
-        <w:jc w:val="both"/>
-        <w:rPr>
-          <w:rFonts w:ascii="Montserrat Medium" w:cs="Montserrat Medium" w:eastAsia="Montserrat Medium" w:hAnsi="Montserrat Medium"/>
-        </w:rPr>
-      </w:pPr>
-      <w:r>
-        <w:rPr>
-          <w:rFonts w:ascii="Montserrat Medium" w:cs="Montserrat Medium" w:eastAsia="Montserrat Medium" w:hAnsi="Montserrat Medium"/>
-          <w:rtl w:val="0"/>
-        </w:rPr>
-        <w:t xml:space="preserve">Otro gran beneficio que tenemos al utilizar este sistema es que nos permitira priorizar nuestros deberes económicos y/o financieros respecto a nuestra institucion universitaria, estableciendo un fecha limite asi como parametros de cobros y moras. De tal modo, podemos enfocar nuestra atención a esta responsabilidad que si bien es </w:t>
-      </w:r>
-    </w:p>
-    <w:p>
-      <w:pPr>
-        <w:jc w:val="both"/>
-        <w:rPr>
-          <w:rFonts w:ascii="Montserrat Medium" w:cs="Montserrat Medium" w:eastAsia="Montserrat Medium" w:hAnsi="Montserrat Medium"/>
-        </w:rPr>
-      </w:pPr>
-      <w:r>
-        <w:rPr>
-          <w:rFonts w:ascii="Montserrat Medium" w:cs="Montserrat Medium" w:eastAsia="Montserrat Medium" w:hAnsi="Montserrat Medium"/>
-          <w:rtl w:val="0"/>
-        </w:rPr>
-        <w:t xml:space="preserve">Otro beneficio de utilizar una agenda es que nos ayuda a priorizar nuestras tareas y actividades, estableciendo una jerarquía de importancia y urgencia. De esta manera, podemos enfocar nuestra atención en las actividades más relevantes y asegurarnos de cumplirlas en el plazo establecido. </w:t>
-      </w:r>
-    </w:p>
-    <w:p>
-      <w:pPr>
-        <w:jc w:val="both"/>
-        <w:rPr>
-          <w:rFonts w:ascii="Montserrat Medium" w:cs="Montserrat Medium" w:eastAsia="Montserrat Medium" w:hAnsi="Montserrat Medium"/>
-        </w:rPr>
-      </w:pPr>
-      <w:r>
-        <w:rPr>
-          <w:rtl w:val="0"/>
-        </w:rPr>
-      </w:r>
-    </w:p>
-    <w:p>
-      <w:pPr>
-        <w:jc w:val="both"/>
-        <w:rPr>
-          <w:rFonts w:ascii="Montserrat Medium" w:cs="Montserrat Medium" w:eastAsia="Montserrat Medium" w:hAnsi="Montserrat Medium"/>
-        </w:rPr>
-      </w:pPr>
-      <w:r>
-        <w:rPr>
-          <w:rFonts w:ascii="Montserrat Medium" w:cs="Montserrat Medium" w:eastAsia="Montserrat Medium" w:hAnsi="Montserrat Medium"/>
-          <w:rtl w:val="0"/>
-        </w:rPr>
-        <w:t xml:space="preserve">Además, una agenda nos permite ser más eficientes en el uso del tiempo, ya que nos ayuda a planificar nuestras tareas de manera ordenada y secuencial. De esta forma, podemos optimizar nuestro tiempo y recursos, evitando la procrastinación y la falta de productividad. </w:t>
-      </w:r>
-    </w:p>
-    <w:p>
-      <w:pPr>
-        <w:jc w:val="both"/>
-        <w:rPr>
-          <w:rFonts w:ascii="Montserrat Medium" w:cs="Montserrat Medium" w:eastAsia="Montserrat Medium" w:hAnsi="Montserrat Medium"/>
-        </w:rPr>
-      </w:pPr>
-      <w:r>
-        <w:rPr>
-          <w:rtl w:val="0"/>
-        </w:rPr>
-      </w:r>
-    </w:p>
-    <w:p>
-      <w:pPr>
-        <w:jc w:val="both"/>
-        <w:rPr>
-          <w:rFonts w:ascii="Montserrat Medium" w:cs="Montserrat Medium" w:eastAsia="Montserrat Medium" w:hAnsi="Montserrat Medium"/>
-        </w:rPr>
-      </w:pPr>
-      <w:r>
-        <w:rPr>
-          <w:rFonts w:ascii="Montserrat Medium" w:cs="Montserrat Medium" w:eastAsia="Montserrat Medium" w:hAnsi="Montserrat Medium"/>
-          <w:rtl w:val="0"/>
-        </w:rPr>
-        <w:t xml:space="preserve">En resumen, una agenda es una herramienta fundamental para mantenernos organizados, enfocados y productivos en nuestra vida diaria. Nos ayuda a recordar nuestras responsabilidades, priorizar nuestras tareas y planificar nuestras actividades de manera efectiva. Al adoptar el hábito de utilizar una agenda, podemos mejorar nuestra calidad de vida y lograr nuestros objetivos de manera más eficiente.</w:t>
-      </w:r>
-    </w:p>
-    <w:p>
-      <w:pPr>
-        <w:jc w:val="both"/>
-        <w:rPr>
-          <w:rFonts w:ascii="Montserrat Medium" w:cs="Montserrat Medium" w:eastAsia="Montserrat Medium" w:hAnsi="Montserrat Medium"/>
-        </w:rPr>
-      </w:pPr>
-      <w:r>
-        <w:rPr>
-          <w:rtl w:val="0"/>
-        </w:rPr>
-      </w:r>
-    </w:p>
-    <w:p>
-      <w:pPr>
-        <w:pStyle w:val="Subtitle"/>
-        <w:numPr>
-          <w:ilvl w:val="0"/>
-          <w:numId w:val="1"/>
-        </w:numPr>
-        <w:ind w:left="720" w:hanging="360"/>
-        <w:jc w:val="both"/>
-        <w:rPr>
-          <w:rFonts w:ascii="Montserrat" w:cs="Montserrat" w:eastAsia="Montserrat" w:hAnsi="Montserrat"/>
-          <w:color w:val="000000"/>
-        </w:rPr>
-      </w:pPr>
-      <w:bookmarkStart w:colFirst="0" w:colLast="0" w:name="_dnur7sv17vxc" w:id="1"/>
-      <w:bookmarkEnd w:id="1"/>
-      <w:r>
-        <w:rPr>
-          <w:rFonts w:ascii="Montserrat" w:cs="Montserrat" w:eastAsia="Montserrat" w:hAnsi="Montserrat"/>
-          <w:color w:val="000000"/>
-          <w:rtl w:val="0"/>
-        </w:rPr>
-        <w:t xml:space="preserve">¿Qué queremos solucionar? </w:t>
-      </w:r>
-    </w:p>
-    <w:p>
-      <w:pPr>
-        <w:jc w:val="both"/>
-        <w:rPr>
-          <w:rFonts w:ascii="Montserrat Medium" w:cs="Montserrat Medium" w:eastAsia="Montserrat Medium" w:hAnsi="Montserrat Medium"/>
-        </w:rPr>
-      </w:pPr>
-      <w:r>
-        <w:rPr>
-          <w:rFonts w:ascii="Montserrat Medium" w:cs="Montserrat Medium" w:eastAsia="Montserrat Medium" w:hAnsi="Montserrat Medium"/>
-          <w:rtl w:val="0"/>
-        </w:rPr>
-        <w:t xml:space="preserve">El almacenamiento eficiente de todos los contactos que quiera agregar la información de contactos </w:t>
-      </w:r>
-    </w:p>
-    <w:p>
-      <w:pPr>
-        <w:jc w:val="both"/>
-        <w:rPr>
-          <w:rFonts w:ascii="Montserrat Medium" w:cs="Montserrat Medium" w:eastAsia="Montserrat Medium" w:hAnsi="Montserrat Medium"/>
-        </w:rPr>
-      </w:pPr>
-      <w:r>
-        <w:rPr>
-          <w:rFonts w:ascii="Montserrat Medium" w:cs="Montserrat Medium" w:eastAsia="Montserrat Medium" w:hAnsi="Montserrat Medium"/>
-          <w:rtl w:val="0"/>
-        </w:rPr>
-        <w:t xml:space="preserve">El almacenamiento de contactos con sus respectivos números. </w:t>
-      </w:r>
-    </w:p>
-    <w:p>
-      <w:pPr>
-        <w:jc w:val="both"/>
-        <w:rPr>
-          <w:rFonts w:ascii="Montserrat Medium" w:cs="Montserrat Medium" w:eastAsia="Montserrat Medium" w:hAnsi="Montserrat Medium"/>
-        </w:rPr>
-      </w:pPr>
-      <w:r>
-        <w:rPr>
-          <w:rFonts w:ascii="Montserrat Medium" w:cs="Montserrat Medium" w:eastAsia="Montserrat Medium" w:hAnsi="Montserrat Medium"/>
-          <w:rtl w:val="0"/>
-        </w:rPr>
-        <w:t xml:space="preserve">El almacenamiento con los nombres, sexo, etc </w:t>
-      </w:r>
-    </w:p>
-    <w:p>
-      <w:pPr>
-        <w:jc w:val="both"/>
-        <w:rPr>
-          <w:rFonts w:ascii="Montserrat Medium" w:cs="Montserrat Medium" w:eastAsia="Montserrat Medium" w:hAnsi="Montserrat Medium"/>
-        </w:rPr>
-      </w:pPr>
-      <w:r>
-        <w:rPr>
-          <w:rFonts w:ascii="Montserrat Medium" w:cs="Montserrat Medium" w:eastAsia="Montserrat Medium" w:hAnsi="Montserrat Medium"/>
-          <w:rtl w:val="0"/>
-        </w:rPr>
-        <w:t xml:space="preserve">Un mejor filtrado de la información de los contactos previamente almacenados en la agenda, siendo que se pueda filtrar por el género.</w:t>
-      </w:r>
-    </w:p>
-    <w:p>
-      <w:pPr>
-        <w:jc w:val="both"/>
-        <w:rPr>
-          <w:rFonts w:ascii="Montserrat Medium" w:cs="Montserrat Medium" w:eastAsia="Montserrat Medium" w:hAnsi="Montserrat Medium"/>
-        </w:rPr>
-      </w:pPr>
-      <w:r>
-        <w:rPr>
-          <w:rtl w:val="0"/>
-        </w:rPr>
-      </w:r>
-    </w:p>
-    <w:p>
-      <w:pPr>
-        <w:jc w:val="both"/>
-        <w:rPr>
-          <w:rFonts w:ascii="Montserrat Medium" w:cs="Montserrat Medium" w:eastAsia="Montserrat Medium" w:hAnsi="Montserrat Medium"/>
-        </w:rPr>
       </w:pPr>
       <w:r>
         <w:rPr>
@@ -4564,121 +3744,7 @@
 </file>
 
 <file path=word/numbering.xml><?xml version="1.0" encoding="utf-8"?>
-<w:numbering xmlns:mc="http://schemas.openxmlformats.org/markup-compatibility/2006" xmlns:o="urn:schemas-microsoft-com:office:office" xmlns:r="http://schemas.openxmlformats.org/officeDocument/2006/relationships" xmlns:m="http://schemas.openxmlformats.org/officeDocument/2006/math" xmlns:v="urn:schemas-microsoft-com:vml" xmlns:wp="http://schemas.openxmlformats.org/drawingml/2006/wordprocessingDrawing" xmlns:w10="urn:schemas-microsoft-com:office:word" xmlns:w="http://schemas.openxmlformats.org/wordprocessingml/2006/main" xmlns:wne="http://schemas.microsoft.com/office/word/2006/wordml" xmlns:sl="http://schemas.openxmlformats.org/schemaLibrary/2006/main" xmlns:a="http://schemas.openxmlformats.org/drawingml/2006/main" xmlns:pic="http://schemas.openxmlformats.org/drawingml/2006/picture" xmlns:c="http://schemas.openxmlformats.org/drawingml/2006/chart" xmlns:lc="http://schemas.openxmlformats.org/drawingml/2006/lockedCanvas" xmlns:dgm="http://schemas.openxmlformats.org/drawingml/2006/diagram" xmlns:wps="http://schemas.microsoft.com/office/word/2010/wordprocessingShape" xmlns:wpg="http://schemas.microsoft.com/office/word/2010/wordprocessingGroup" xmlns:w14="http://schemas.microsoft.com/office/word/2010/wordml" xmlns:w15="http://schemas.microsoft.com/office/word/2012/wordml">
-  <w:abstractNum w:abstractNumId="1">
-    <w:lvl w:ilvl="0">
-      <w:start w:val="1"/>
-      <w:numFmt w:val="decimal"/>
-      <w:lvlText w:val="%1."/>
-      <w:lvlJc w:val="left"/>
-      <w:pPr>
-        <w:ind w:left="720" w:hanging="360"/>
-      </w:pPr>
-      <w:rPr>
-        <w:u w:val="none"/>
-      </w:rPr>
-    </w:lvl>
-    <w:lvl w:ilvl="1">
-      <w:start w:val="1"/>
-      <w:numFmt w:val="lowerLetter"/>
-      <w:lvlText w:val="%2."/>
-      <w:lvlJc w:val="left"/>
-      <w:pPr>
-        <w:ind w:left="1440" w:hanging="360"/>
-      </w:pPr>
-      <w:rPr>
-        <w:u w:val="none"/>
-      </w:rPr>
-    </w:lvl>
-    <w:lvl w:ilvl="2">
-      <w:start w:val="1"/>
-      <w:numFmt w:val="lowerRoman"/>
-      <w:lvlText w:val="%3."/>
-      <w:lvlJc w:val="right"/>
-      <w:pPr>
-        <w:ind w:left="2160" w:hanging="360"/>
-      </w:pPr>
-      <w:rPr>
-        <w:u w:val="none"/>
-      </w:rPr>
-    </w:lvl>
-    <w:lvl w:ilvl="3">
-      <w:start w:val="1"/>
-      <w:numFmt w:val="decimal"/>
-      <w:lvlText w:val="%4."/>
-      <w:lvlJc w:val="left"/>
-      <w:pPr>
-        <w:ind w:left="2880" w:hanging="360"/>
-      </w:pPr>
-      <w:rPr>
-        <w:u w:val="none"/>
-      </w:rPr>
-    </w:lvl>
-    <w:lvl w:ilvl="4">
-      <w:start w:val="1"/>
-      <w:numFmt w:val="lowerLetter"/>
-      <w:lvlText w:val="%5."/>
-      <w:lvlJc w:val="left"/>
-      <w:pPr>
-        <w:ind w:left="3600" w:hanging="360"/>
-      </w:pPr>
-      <w:rPr>
-        <w:u w:val="none"/>
-      </w:rPr>
-    </w:lvl>
-    <w:lvl w:ilvl="5">
-      <w:start w:val="1"/>
-      <w:numFmt w:val="lowerRoman"/>
-      <w:lvlText w:val="%6."/>
-      <w:lvlJc w:val="right"/>
-      <w:pPr>
-        <w:ind w:left="4320" w:hanging="360"/>
-      </w:pPr>
-      <w:rPr>
-        <w:u w:val="none"/>
-      </w:rPr>
-    </w:lvl>
-    <w:lvl w:ilvl="6">
-      <w:start w:val="1"/>
-      <w:numFmt w:val="decimal"/>
-      <w:lvlText w:val="%7."/>
-      <w:lvlJc w:val="left"/>
-      <w:pPr>
-        <w:ind w:left="5040" w:hanging="360"/>
-      </w:pPr>
-      <w:rPr>
-        <w:u w:val="none"/>
-      </w:rPr>
-    </w:lvl>
-    <w:lvl w:ilvl="7">
-      <w:start w:val="1"/>
-      <w:numFmt w:val="lowerLetter"/>
-      <w:lvlText w:val="%8."/>
-      <w:lvlJc w:val="left"/>
-      <w:pPr>
-        <w:ind w:left="5760" w:hanging="360"/>
-      </w:pPr>
-      <w:rPr>
-        <w:u w:val="none"/>
-      </w:rPr>
-    </w:lvl>
-    <w:lvl w:ilvl="8">
-      <w:start w:val="1"/>
-      <w:numFmt w:val="lowerRoman"/>
-      <w:lvlText w:val="%9."/>
-      <w:lvlJc w:val="right"/>
-      <w:pPr>
-        <w:ind w:left="6480" w:hanging="360"/>
-      </w:pPr>
-      <w:rPr>
-        <w:u w:val="none"/>
-      </w:rPr>
-    </w:lvl>
-  </w:abstractNum>
-  <w:num w:numId="1">
-    <w:abstractNumId w:val="1"/>
-  </w:num>
-</w:numbering>
+<w:numbering xmlns:mc="http://schemas.openxmlformats.org/markup-compatibility/2006" xmlns:o="urn:schemas-microsoft-com:office:office" xmlns:r="http://schemas.openxmlformats.org/officeDocument/2006/relationships" xmlns:m="http://schemas.openxmlformats.org/officeDocument/2006/math" xmlns:v="urn:schemas-microsoft-com:vml" xmlns:wp="http://schemas.openxmlformats.org/drawingml/2006/wordprocessingDrawing" xmlns:w10="urn:schemas-microsoft-com:office:word" xmlns:w="http://schemas.openxmlformats.org/wordprocessingml/2006/main" xmlns:wne="http://schemas.microsoft.com/office/word/2006/wordml" xmlns:sl="http://schemas.openxmlformats.org/schemaLibrary/2006/main" xmlns:a="http://schemas.openxmlformats.org/drawingml/2006/main" xmlns:pic="http://schemas.openxmlformats.org/drawingml/2006/picture" xmlns:c="http://schemas.openxmlformats.org/drawingml/2006/chart" xmlns:lc="http://schemas.openxmlformats.org/drawingml/2006/lockedCanvas" xmlns:dgm="http://schemas.openxmlformats.org/drawingml/2006/diagram" xmlns:wps="http://schemas.microsoft.com/office/word/2010/wordprocessingShape" xmlns:wpg="http://schemas.microsoft.com/office/word/2010/wordprocessingGroup" xmlns:w14="http://schemas.microsoft.com/office/word/2010/wordml" xmlns:w15="http://schemas.microsoft.com/office/word/2012/wordml"/>
 </file>
 
 <file path=word/styles.xml><?xml version="1.0" encoding="utf-8"?>

</xml_diff>